<commit_message>
Update Báo cáo đề xuất dự án_Ver1.1.docx
</commit_message>
<xml_diff>
--- a/Báo cáo đề xuất dự án_Ver1.1.docx
+++ b/Báo cáo đề xuất dự án_Ver1.1.docx
@@ -3250,17 +3250,7 @@
                 <w:sz w:val="26"/>
                 <w:szCs w:val="26"/>
               </w:rPr>
-              <w:t xml:space="preserve"> Chỉnh sửa chi ti</w:t>
-            </w:r>
-            <w:bookmarkStart w:id="0" w:name="_GoBack"/>
-            <w:bookmarkEnd w:id="0"/>
-            <w:r>
-              <w:rPr>
-                <w:rFonts w:ascii="Times New Roman" w:hAnsi="Times New Roman" w:cs="Times New Roman"/>
-                <w:sz w:val="26"/>
-                <w:szCs w:val="26"/>
-              </w:rPr>
-              <w:t>ết dự án</w:t>
+              <w:t xml:space="preserve"> Chỉnh sửa chi tiết dự án</w:t>
             </w:r>
           </w:p>
         </w:tc>
@@ -4822,7 +4812,7 @@
           <w:szCs w:val="26"/>
         </w:rPr>
       </w:pPr>
-      <w:bookmarkStart w:id="1" w:name="_Toc50684971"/>
+      <w:bookmarkStart w:id="0" w:name="_Toc50684971"/>
       <w:r>
         <w:rPr>
           <w:rFonts w:ascii="Times New Roman" w:hAnsi="Times New Roman" w:cs="Times New Roman"/>
@@ -4832,7 +4822,7 @@
         <w:lastRenderedPageBreak/>
         <w:t>TỔNG QUAN VỀ DỰ ÁN</w:t>
       </w:r>
-      <w:bookmarkEnd w:id="1"/>
+      <w:bookmarkEnd w:id="0"/>
     </w:p>
     <w:p>
       <w:pPr>
@@ -4848,7 +4838,7 @@
           <w:szCs w:val="26"/>
         </w:rPr>
       </w:pPr>
-      <w:bookmarkStart w:id="2" w:name="_Toc50684972"/>
+      <w:bookmarkStart w:id="1" w:name="_Toc50684972"/>
       <w:r>
         <w:rPr>
           <w:rFonts w:ascii="Times New Roman" w:hAnsi="Times New Roman" w:cs="Times New Roman"/>
@@ -4857,7 +4847,7 @@
         </w:rPr>
         <w:t>Bối cảnh</w:t>
       </w:r>
-      <w:bookmarkEnd w:id="2"/>
+      <w:bookmarkEnd w:id="1"/>
     </w:p>
     <w:p>
       <w:pPr>
@@ -5199,7 +5189,7 @@
           <w:szCs w:val="26"/>
         </w:rPr>
       </w:pPr>
-      <w:bookmarkStart w:id="3" w:name="_Toc50684973"/>
+      <w:bookmarkStart w:id="2" w:name="_Toc50684973"/>
       <w:r>
         <w:rPr>
           <w:rFonts w:ascii="Times New Roman" w:hAnsi="Times New Roman" w:cs="Times New Roman"/>
@@ -5208,7 +5198,7 @@
         </w:rPr>
         <w:t>Những dự án đã có hiện nay</w:t>
       </w:r>
-      <w:bookmarkEnd w:id="3"/>
+      <w:bookmarkEnd w:id="2"/>
     </w:p>
     <w:p>
       <w:pPr>
@@ -5680,7 +5670,7 @@
           <w:szCs w:val="26"/>
         </w:rPr>
       </w:pPr>
-      <w:bookmarkStart w:id="4" w:name="_Toc50684974"/>
+      <w:bookmarkStart w:id="3" w:name="_Toc50684974"/>
       <w:r>
         <w:rPr>
           <w:rFonts w:ascii="Times New Roman" w:hAnsi="Times New Roman" w:cs="Times New Roman"/>
@@ -5689,7 +5679,7 @@
         </w:rPr>
         <w:t>Giải pháp đề xuất</w:t>
       </w:r>
-      <w:bookmarkEnd w:id="4"/>
+      <w:bookmarkEnd w:id="3"/>
     </w:p>
     <w:p>
       <w:pPr>
@@ -6200,7 +6190,7 @@
           <w:szCs w:val="26"/>
         </w:rPr>
       </w:pPr>
-      <w:bookmarkStart w:id="5" w:name="_Toc50684975"/>
+      <w:bookmarkStart w:id="4" w:name="_Toc50684975"/>
       <w:r>
         <w:rPr>
           <w:rFonts w:ascii="Times New Roman" w:hAnsi="Times New Roman" w:cs="Times New Roman"/>
@@ -6209,7 +6199,7 @@
         </w:rPr>
         <w:t>Mục tiêu</w:t>
       </w:r>
-      <w:bookmarkEnd w:id="5"/>
+      <w:bookmarkEnd w:id="4"/>
     </w:p>
     <w:p>
       <w:pPr>
@@ -6589,7 +6579,7 @@
           <w:szCs w:val="26"/>
         </w:rPr>
       </w:pPr>
-      <w:bookmarkStart w:id="6" w:name="_Toc50684976"/>
+      <w:bookmarkStart w:id="5" w:name="_Toc50684976"/>
       <w:r>
         <w:rPr>
           <w:rFonts w:ascii="Times New Roman" w:hAnsi="Times New Roman" w:cs="Times New Roman"/>
@@ -6606,7 +6596,7 @@
         </w:rPr>
         <w:t xml:space="preserve"> để phát triển hệ thống</w:t>
       </w:r>
-      <w:bookmarkEnd w:id="6"/>
+      <w:bookmarkEnd w:id="5"/>
     </w:p>
     <w:p>
       <w:pPr>
@@ -6830,7 +6820,7 @@
           <w:szCs w:val="26"/>
         </w:rPr>
       </w:pPr>
-      <w:bookmarkStart w:id="7" w:name="_Toc50684977"/>
+      <w:bookmarkStart w:id="6" w:name="_Toc50684977"/>
       <w:r>
         <w:rPr>
           <w:rFonts w:ascii="Times New Roman" w:hAnsi="Times New Roman" w:cs="Times New Roman"/>
@@ -6840,7 +6830,7 @@
         <w:lastRenderedPageBreak/>
         <w:t>ƯỚC LƯỢNG THỜI GIAN</w:t>
       </w:r>
-      <w:bookmarkEnd w:id="7"/>
+      <w:bookmarkEnd w:id="6"/>
     </w:p>
     <w:tbl>
       <w:tblPr>
@@ -7029,7 +7019,7 @@
                 <w:sz w:val="26"/>
                 <w:szCs w:val="26"/>
               </w:rPr>
-              <w:t>1</w:t>
+              <w:t>2</w:t>
             </w:r>
             <w:r>
               <w:rPr>
@@ -7047,6 +7037,16 @@
               </w:rPr>
               <w:t>giờ</w:t>
             </w:r>
+            <w:r>
+              <w:rPr>
+                <w:rFonts w:ascii="Times New Roman" w:hAnsi="Times New Roman" w:cs="Times New Roman"/>
+                <w:sz w:val="26"/>
+                <w:szCs w:val="26"/>
+              </w:rPr>
+              <w:t xml:space="preserve"> 15 phút</w:t>
+            </w:r>
+            <w:bookmarkStart w:id="7" w:name="_GoBack"/>
+            <w:bookmarkEnd w:id="7"/>
           </w:p>
         </w:tc>
       </w:tr>
@@ -7125,7 +7125,7 @@
                 <w:sz w:val="26"/>
                 <w:szCs w:val="26"/>
               </w:rPr>
-              <w:t>48</w:t>
+              <w:t>44</w:t>
             </w:r>
             <w:r>
               <w:rPr>
@@ -7306,7 +7306,7 @@
                 <w:sz w:val="26"/>
                 <w:szCs w:val="26"/>
               </w:rPr>
-              <w:t>648</w:t>
+              <w:t>504</w:t>
             </w:r>
             <w:r>
               <w:rPr>
@@ -11077,7 +11077,7 @@
         <w:b/>
         <w:noProof/>
       </w:rPr>
-      <w:t>4</w:t>
+      <w:t>9</w:t>
     </w:r>
     <w:r>
       <w:rPr>
@@ -13307,7 +13307,7 @@
 </file>
 
 <file path=customXml/itemProps3.xml><?xml version="1.0" encoding="utf-8"?>
-<ds:datastoreItem xmlns:ds="http://schemas.openxmlformats.org/officeDocument/2006/customXml" ds:itemID="{9EBEA6D0-7472-4BCA-BACF-CEC13B3D61F1}">
+<ds:datastoreItem xmlns:ds="http://schemas.openxmlformats.org/officeDocument/2006/customXml" ds:itemID="{0A255F91-3B31-4D55-BDAC-ACBEB57F22CF}">
   <ds:schemaRefs>
     <ds:schemaRef ds:uri="http://schemas.openxmlformats.org/officeDocument/2006/bibliography"/>
   </ds:schemaRefs>

</xml_diff>